<commit_message>
versao final do documento de justificativa
</commit_message>
<xml_diff>
--- a/Justificativa, Escopo e Requisitos.docx
+++ b/Justificativa, Escopo e Requisitos.docx
@@ -195,7 +195,76 @@
         <w:rPr>
           <w:rFonts w:ascii="Arial" w:hAnsi="Arial" w:cs="Arial"/>
         </w:rPr>
-        <w:t>Acreditamos que através do monitoramento de temperatura, luminosidade e umidade, é possível reduzir a quantidade de desperdício de alimentos gerado durante sua produção.</w:t>
+        <w:t xml:space="preserve">Quando tratamos especificamente do plantio de batatas no Brasil, </w:t>
+      </w:r>
+      <w:r>
+        <w:rPr>
+          <w:rFonts w:ascii="Arial" w:hAnsi="Arial" w:cs="Arial"/>
+        </w:rPr>
+        <w:t>percebe-se que o país tem uma produção anual de, aproximadamente, 3,85 milhões de toneladas, sendo que, 380 mil toneladas são desperdiçadas especialmente nas primeiras etapas pós-colheita.</w:t>
+      </w:r>
+    </w:p>
+    <w:p>
+      <w:pPr>
+        <w:ind w:firstLine="708"/>
+        <w:jc w:val="both"/>
+        <w:rPr>
+          <w:rFonts w:ascii="Arial" w:hAnsi="Arial" w:cs="Arial"/>
+        </w:rPr>
+      </w:pPr>
+      <w:r>
+        <w:rPr>
+          <w:rFonts w:ascii="Arial" w:hAnsi="Arial" w:cs="Arial"/>
+        </w:rPr>
+        <w:t xml:space="preserve"> </w:t>
+      </w:r>
+      <w:r>
+        <w:rPr>
+          <w:rFonts w:ascii="Arial" w:hAnsi="Arial" w:cs="Arial"/>
+        </w:rPr>
+        <w:t>Dessa forma, p</w:t>
+      </w:r>
+      <w:r>
+        <w:rPr>
+          <w:rFonts w:ascii="Arial" w:hAnsi="Arial" w:cs="Arial"/>
+        </w:rPr>
+        <w:t>or meio</w:t>
+      </w:r>
+      <w:r>
+        <w:rPr>
+          <w:rFonts w:ascii="Arial" w:hAnsi="Arial" w:cs="Arial"/>
+        </w:rPr>
+        <w:t xml:space="preserve"> do monitoramento de temperatur</w:t>
+      </w:r>
+      <w:r>
+        <w:rPr>
+          <w:rFonts w:ascii="Arial" w:hAnsi="Arial" w:cs="Arial"/>
+        </w:rPr>
+        <w:t>a</w:t>
+      </w:r>
+      <w:r>
+        <w:rPr>
+          <w:rFonts w:ascii="Arial" w:hAnsi="Arial" w:cs="Arial"/>
+        </w:rPr>
+        <w:t xml:space="preserve"> e umidade, </w:t>
+      </w:r>
+      <w:r>
+        <w:rPr>
+          <w:rFonts w:ascii="Arial" w:hAnsi="Arial" w:cs="Arial"/>
+        </w:rPr>
+        <w:t>acredita-se ser</w:t>
+      </w:r>
+      <w:r>
+        <w:rPr>
+          <w:rFonts w:ascii="Arial" w:hAnsi="Arial" w:cs="Arial"/>
+        </w:rPr>
+        <w:t xml:space="preserve"> possível reduzir a quantidade de desperdício de alimentos gerado durante sua produção</w:t>
+      </w:r>
+      <w:r>
+        <w:rPr>
+          <w:rFonts w:ascii="Arial" w:hAnsi="Arial" w:cs="Arial"/>
+        </w:rPr>
+        <w:t>.</w:t>
       </w:r>
     </w:p>
     <w:p>
@@ -240,7 +309,61 @@
         <w:rPr>
           <w:rFonts w:ascii="Arial" w:hAnsi="Arial" w:cs="Arial"/>
         </w:rPr>
-        <w:t>Estufa que monitora temperatura, umidade e iluminação e indica ao usuário a situação do plantio de batatas.</w:t>
+        <w:t>Sistema de</w:t>
+      </w:r>
+      <w:r>
+        <w:rPr>
+          <w:rFonts w:ascii="Arial" w:hAnsi="Arial" w:cs="Arial"/>
+        </w:rPr>
+        <w:t xml:space="preserve"> monitora</w:t>
+      </w:r>
+      <w:r>
+        <w:rPr>
+          <w:rFonts w:ascii="Arial" w:hAnsi="Arial" w:cs="Arial"/>
+        </w:rPr>
+        <w:t xml:space="preserve">mento de </w:t>
+      </w:r>
+      <w:r>
+        <w:rPr>
+          <w:rFonts w:ascii="Arial" w:hAnsi="Arial" w:cs="Arial"/>
+        </w:rPr>
+        <w:t>temperatura</w:t>
+      </w:r>
+      <w:r>
+        <w:rPr>
+          <w:rFonts w:ascii="Arial" w:hAnsi="Arial" w:cs="Arial"/>
+        </w:rPr>
+        <w:t xml:space="preserve"> e </w:t>
+      </w:r>
+      <w:r>
+        <w:rPr>
+          <w:rFonts w:ascii="Arial" w:hAnsi="Arial" w:cs="Arial"/>
+        </w:rPr>
+        <w:t xml:space="preserve">umidade </w:t>
+      </w:r>
+      <w:r>
+        <w:rPr>
+          <w:rFonts w:ascii="Arial" w:hAnsi="Arial" w:cs="Arial"/>
+        </w:rPr>
+        <w:t>que</w:t>
+      </w:r>
+      <w:r>
+        <w:rPr>
+          <w:rFonts w:ascii="Arial" w:hAnsi="Arial" w:cs="Arial"/>
+        </w:rPr>
+        <w:t xml:space="preserve"> indica ao usuário a situação do plantio de batatas</w:t>
+      </w:r>
+      <w:r>
+        <w:rPr>
+          <w:rFonts w:ascii="Arial" w:hAnsi="Arial" w:cs="Arial"/>
+        </w:rPr>
+        <w:t xml:space="preserve"> inglesas</w:t>
+      </w:r>
+      <w:r>
+        <w:rPr>
+          <w:rFonts w:ascii="Arial" w:hAnsi="Arial" w:cs="Arial"/>
+        </w:rPr>
+        <w:t xml:space="preserve"> (a mais consumida no Brasil).</w:t>
       </w:r>
     </w:p>
     <w:p>
@@ -289,6 +412,7 @@
         <w:rPr>
           <w:rFonts w:ascii="Arial" w:hAnsi="Arial" w:cs="Arial"/>
         </w:rPr>
+        <w:lastRenderedPageBreak/>
         <w:t>Manter agricultores informados sobre as condições de seu plantio de batatas;</w:t>
       </w:r>
     </w:p>
@@ -338,7 +462,6 @@
           <w:sz w:val="24"/>
           <w:szCs w:val="24"/>
         </w:rPr>
-        <w:lastRenderedPageBreak/>
         <w:t>Requisitos:</w:t>
       </w:r>
     </w:p>
@@ -360,7 +483,35 @@
           <w:rFonts w:ascii="Arial" w:hAnsi="Arial" w:cs="Arial"/>
           <w:color w:val="FF0000"/>
         </w:rPr>
-        <w:t>Através de sensores, monitorar temperatura, umidade e iluminação dentro da estufa;</w:t>
+        <w:t>Através de sensores, monitorar temperatura</w:t>
+      </w:r>
+      <w:r>
+        <w:rPr>
+          <w:rFonts w:ascii="Arial" w:hAnsi="Arial" w:cs="Arial"/>
+          <w:color w:val="FF0000"/>
+        </w:rPr>
+        <w:t xml:space="preserve"> e </w:t>
+      </w:r>
+      <w:r>
+        <w:rPr>
+          <w:rFonts w:ascii="Arial" w:hAnsi="Arial" w:cs="Arial"/>
+          <w:color w:val="FF0000"/>
+        </w:rPr>
+        <w:t>umidade dentro d</w:t>
+      </w:r>
+      <w:r>
+        <w:rPr>
+          <w:rFonts w:ascii="Arial" w:hAnsi="Arial" w:cs="Arial"/>
+          <w:color w:val="FF0000"/>
+        </w:rPr>
+        <w:t>o terreno</w:t>
+      </w:r>
+      <w:r>
+        <w:rPr>
+          <w:rFonts w:ascii="Arial" w:hAnsi="Arial" w:cs="Arial"/>
+          <w:color w:val="FF0000"/>
+        </w:rPr>
+        <w:t>;</w:t>
       </w:r>
     </w:p>
     <w:p>
@@ -373,36 +524,15 @@
         <w:jc w:val="both"/>
         <w:rPr>
           <w:rFonts w:ascii="Arial" w:hAnsi="Arial" w:cs="Arial"/>
-          <w:color w:val="FF0000"/>
-        </w:rPr>
-      </w:pPr>
-      <w:r>
-        <w:rPr>
-          <w:rFonts w:ascii="Arial" w:hAnsi="Arial" w:cs="Arial"/>
-          <w:color w:val="FF0000"/>
-        </w:rPr>
-        <w:t>Armazenar os dados essenciais para o cultivo d</w:t>
-      </w:r>
-      <w:r>
-        <w:rPr>
-          <w:rFonts w:ascii="Arial" w:hAnsi="Arial" w:cs="Arial"/>
-          <w:color w:val="FF0000"/>
-        </w:rPr>
-        <w:t>e batatas</w:t>
-      </w:r>
-      <w:r>
-        <w:rPr>
-          <w:rFonts w:ascii="Arial" w:hAnsi="Arial" w:cs="Arial"/>
-          <w:color w:val="FF0000"/>
-        </w:rPr>
-        <w:t xml:space="preserve"> no BD</w:t>
-      </w:r>
-      <w:r>
-        <w:rPr>
-          <w:rFonts w:ascii="Arial" w:hAnsi="Arial" w:cs="Arial"/>
-          <w:color w:val="FF0000"/>
-        </w:rPr>
-        <w:t>;</w:t>
+          <w:color w:val="FFC000"/>
+        </w:rPr>
+      </w:pPr>
+      <w:r>
+        <w:rPr>
+          <w:rFonts w:ascii="Arial" w:hAnsi="Arial" w:cs="Arial"/>
+          <w:color w:val="FFC000"/>
+        </w:rPr>
+        <w:t>Os sensores deverão ser gerenciados por um Arduino;</w:t>
       </w:r>
     </w:p>
     <w:p>
@@ -423,21 +553,7 @@
           <w:rFonts w:ascii="Arial" w:hAnsi="Arial" w:cs="Arial"/>
           <w:color w:val="FF0000"/>
         </w:rPr>
-        <w:t>Fazer a comparação dos dados do ambiente da estufa com os mais adequados para a criação d</w:t>
-      </w:r>
-      <w:r>
-        <w:rPr>
-          <w:rFonts w:ascii="Arial" w:hAnsi="Arial" w:cs="Arial"/>
-          <w:color w:val="FF0000"/>
-        </w:rPr>
-        <w:t>as batatas</w:t>
-      </w:r>
-      <w:r>
-        <w:rPr>
-          <w:rFonts w:ascii="Arial" w:hAnsi="Arial" w:cs="Arial"/>
-          <w:color w:val="FF0000"/>
-        </w:rPr>
-        <w:t>;</w:t>
+        <w:t>Estruturar o Banco de Dados e hospeda-lo na nuvem;</w:t>
       </w:r>
     </w:p>
     <w:p>
@@ -458,14 +574,7 @@
           <w:rFonts w:ascii="Arial" w:hAnsi="Arial" w:cs="Arial"/>
           <w:color w:val="FF0000"/>
         </w:rPr>
-        <w:t>Fazer o site</w:t>
-      </w:r>
-      <w:r>
-        <w:rPr>
-          <w:rFonts w:ascii="Arial" w:hAnsi="Arial" w:cs="Arial"/>
-          <w:color w:val="FF0000"/>
-        </w:rPr>
-        <w:t xml:space="preserve"> com o HTML para as funções básicas, CSS para estilizar a interface e o Java Script para as funcionalidades;</w:t>
+        <w:t>A estrutura do SGBD deve ser relacional;</w:t>
       </w:r>
     </w:p>
     <w:p>
@@ -478,15 +587,43 @@
         <w:jc w:val="both"/>
         <w:rPr>
           <w:rFonts w:ascii="Arial" w:hAnsi="Arial" w:cs="Arial"/>
-          <w:color w:val="4472C4" w:themeColor="accent1"/>
-        </w:rPr>
-      </w:pPr>
-      <w:r>
-        <w:rPr>
-          <w:rFonts w:ascii="Arial" w:hAnsi="Arial" w:cs="Arial"/>
-          <w:color w:val="4472C4" w:themeColor="accent1"/>
-        </w:rPr>
-        <w:t>Fazer os botões interativos de controle ambiental;</w:t>
+          <w:color w:val="FF0000"/>
+        </w:rPr>
+      </w:pPr>
+      <w:r>
+        <w:rPr>
+          <w:rFonts w:ascii="Arial" w:hAnsi="Arial" w:cs="Arial"/>
+          <w:color w:val="FF0000"/>
+        </w:rPr>
+        <w:t>Armazenar os dados essenciais para o cultivo d</w:t>
+      </w:r>
+      <w:r>
+        <w:rPr>
+          <w:rFonts w:ascii="Arial" w:hAnsi="Arial" w:cs="Arial"/>
+          <w:color w:val="FF0000"/>
+        </w:rPr>
+        <w:t>e batatas</w:t>
+      </w:r>
+      <w:r>
+        <w:rPr>
+          <w:rFonts w:ascii="Arial" w:hAnsi="Arial" w:cs="Arial"/>
+          <w:color w:val="FF0000"/>
+        </w:rPr>
+        <w:t xml:space="preserve"> no</w:t>
+      </w:r>
+      <w:r>
+        <w:rPr>
+          <w:rFonts w:ascii="Arial" w:hAnsi="Arial" w:cs="Arial"/>
+          <w:color w:val="FF0000"/>
+        </w:rPr>
+        <w:t xml:space="preserve"> Banco de Dados</w:t>
+      </w:r>
+      <w:r>
+        <w:rPr>
+          <w:rFonts w:ascii="Arial" w:hAnsi="Arial" w:cs="Arial"/>
+          <w:color w:val="FF0000"/>
+        </w:rPr>
+        <w:t>;</w:t>
       </w:r>
     </w:p>
     <w:p>
@@ -499,15 +636,22 @@
         <w:jc w:val="both"/>
         <w:rPr>
           <w:rFonts w:ascii="Arial" w:hAnsi="Arial" w:cs="Arial"/>
-          <w:color w:val="4472C4" w:themeColor="accent1"/>
-        </w:rPr>
-      </w:pPr>
-      <w:r>
-        <w:rPr>
-          <w:rFonts w:ascii="Arial" w:hAnsi="Arial" w:cs="Arial"/>
-          <w:color w:val="4472C4" w:themeColor="accent1"/>
-        </w:rPr>
-        <w:t>Fazer sistema de integração do botão com o sistema de controle ambiental;</w:t>
+          <w:color w:val="FF0000"/>
+        </w:rPr>
+      </w:pPr>
+      <w:r>
+        <w:rPr>
+          <w:rFonts w:ascii="Arial" w:hAnsi="Arial" w:cs="Arial"/>
+          <w:color w:val="FF0000"/>
+        </w:rPr>
+        <w:t>O site deve ser responsável por fazer a interface entre o usuário e os dados recolhidos</w:t>
+      </w:r>
+      <w:r>
+        <w:rPr>
+          <w:rFonts w:ascii="Arial" w:hAnsi="Arial" w:cs="Arial"/>
+          <w:color w:val="FF0000"/>
+        </w:rPr>
+        <w:t>;</w:t>
       </w:r>
     </w:p>
     <w:p>
@@ -528,28 +672,21 @@
           <w:rFonts w:ascii="Arial" w:hAnsi="Arial" w:cs="Arial"/>
           <w:color w:val="FF0000"/>
         </w:rPr>
-        <w:t xml:space="preserve">Fazer um cadastro de cada cliente com </w:t>
-      </w:r>
-      <w:r>
-        <w:rPr>
-          <w:rFonts w:ascii="Arial" w:hAnsi="Arial" w:cs="Arial"/>
-          <w:color w:val="FF0000"/>
-        </w:rPr>
-        <w:t xml:space="preserve">CNPJ e </w:t>
-      </w:r>
-      <w:r>
-        <w:rPr>
-          <w:rFonts w:ascii="Arial" w:hAnsi="Arial" w:cs="Arial"/>
-          <w:color w:val="FF0000"/>
-        </w:rPr>
-        <w:t>endereço</w:t>
-      </w:r>
-      <w:r>
-        <w:rPr>
-          <w:rFonts w:ascii="Arial" w:hAnsi="Arial" w:cs="Arial"/>
-          <w:color w:val="FF0000"/>
-        </w:rPr>
-        <w:t>;</w:t>
+        <w:t>O registro</w:t>
+      </w:r>
+      <w:r>
+        <w:rPr>
+          <w:rFonts w:ascii="Arial" w:hAnsi="Arial" w:cs="Arial"/>
+          <w:color w:val="FF0000"/>
+        </w:rPr>
+        <w:t xml:space="preserve"> do usurário</w:t>
+      </w:r>
+      <w:r>
+        <w:rPr>
+          <w:rFonts w:ascii="Arial" w:hAnsi="Arial" w:cs="Arial"/>
+          <w:color w:val="FF0000"/>
+        </w:rPr>
+        <w:t xml:space="preserve"> deve ser feito com e-mail e senha escolhido pela pessoa;</w:t>
       </w:r>
     </w:p>
     <w:p>
@@ -562,15 +699,43 @@
         <w:jc w:val="both"/>
         <w:rPr>
           <w:rFonts w:ascii="Arial" w:hAnsi="Arial" w:cs="Arial"/>
-          <w:color w:val="4472C4" w:themeColor="accent1"/>
-        </w:rPr>
-      </w:pPr>
-      <w:r>
-        <w:rPr>
-          <w:rFonts w:ascii="Arial" w:hAnsi="Arial" w:cs="Arial"/>
-          <w:color w:val="4472C4" w:themeColor="accent1"/>
-        </w:rPr>
-        <w:t>Fazer o Arduino interpretar os sinais enviados pelos botões (aumentar ou diminuir temperatura, umidade e iluminação) do site e acionar o sistema de controle de ambiente;</w:t>
+          <w:color w:val="FFC000"/>
+        </w:rPr>
+      </w:pPr>
+      <w:r>
+        <w:rPr>
+          <w:rFonts w:ascii="Arial" w:hAnsi="Arial" w:cs="Arial"/>
+          <w:color w:val="FFC000"/>
+        </w:rPr>
+        <w:t xml:space="preserve">Deve-se adicionar ao cadastro de cada cliente </w:t>
+      </w:r>
+      <w:r>
+        <w:rPr>
+          <w:rFonts w:ascii="Arial" w:hAnsi="Arial" w:cs="Arial"/>
+          <w:color w:val="FFC000"/>
+        </w:rPr>
+        <w:t>o</w:t>
+      </w:r>
+      <w:r>
+        <w:rPr>
+          <w:rFonts w:ascii="Arial" w:hAnsi="Arial" w:cs="Arial"/>
+          <w:color w:val="FFC000"/>
+        </w:rPr>
+        <w:t xml:space="preserve"> CNPJ e</w:t>
+      </w:r>
+      <w:r>
+        <w:rPr>
+          <w:rFonts w:ascii="Arial" w:hAnsi="Arial" w:cs="Arial"/>
+          <w:color w:val="FFC000"/>
+        </w:rPr>
+        <w:t xml:space="preserve"> o </w:t>
+      </w:r>
+      <w:r>
+        <w:rPr>
+          <w:rFonts w:ascii="Arial" w:hAnsi="Arial" w:cs="Arial"/>
+          <w:color w:val="FFC000"/>
+        </w:rPr>
+        <w:t>endereço;</w:t>
       </w:r>
     </w:p>
     <w:p>
@@ -583,22 +748,64 @@
         <w:jc w:val="both"/>
         <w:rPr>
           <w:rFonts w:ascii="Arial" w:hAnsi="Arial" w:cs="Arial"/>
-          <w:color w:val="70AD47" w:themeColor="accent6"/>
-        </w:rPr>
-      </w:pPr>
-      <w:r>
-        <w:rPr>
-          <w:rFonts w:ascii="Arial" w:hAnsi="Arial" w:cs="Arial"/>
-          <w:color w:val="70AD47" w:themeColor="accent6"/>
-        </w:rPr>
-        <w:t>Fazer um relatório dos dados ambientais semanais</w:t>
-      </w:r>
-      <w:r>
-        <w:rPr>
-          <w:rFonts w:ascii="Arial" w:hAnsi="Arial" w:cs="Arial"/>
-          <w:color w:val="70AD47" w:themeColor="accent6"/>
-        </w:rPr>
-        <w:t>;</w:t>
+          <w:color w:val="FF0000"/>
+        </w:rPr>
+      </w:pPr>
+      <w:r>
+        <w:rPr>
+          <w:rFonts w:ascii="Arial" w:hAnsi="Arial" w:cs="Arial"/>
+          <w:color w:val="FF0000"/>
+        </w:rPr>
+        <w:t xml:space="preserve">As funções </w:t>
+      </w:r>
+      <w:r>
+        <w:rPr>
+          <w:rFonts w:ascii="Arial" w:hAnsi="Arial" w:cs="Arial"/>
+          <w:color w:val="FF0000"/>
+        </w:rPr>
+        <w:t>de monitoramento</w:t>
+      </w:r>
+      <w:r>
+        <w:rPr>
+          <w:rFonts w:ascii="Arial" w:hAnsi="Arial" w:cs="Arial"/>
+          <w:color w:val="FF0000"/>
+        </w:rPr>
+        <w:t xml:space="preserve"> do site</w:t>
+      </w:r>
+      <w:r>
+        <w:rPr>
+          <w:rFonts w:ascii="Arial" w:hAnsi="Arial" w:cs="Arial"/>
+          <w:color w:val="FF0000"/>
+        </w:rPr>
+        <w:t xml:space="preserve"> só </w:t>
+      </w:r>
+      <w:r>
+        <w:rPr>
+          <w:rFonts w:ascii="Arial" w:hAnsi="Arial" w:cs="Arial"/>
+          <w:color w:val="FF0000"/>
+        </w:rPr>
+        <w:t>deverão ser</w:t>
+      </w:r>
+      <w:r>
+        <w:rPr>
+          <w:rFonts w:ascii="Arial" w:hAnsi="Arial" w:cs="Arial"/>
+          <w:color w:val="FF0000"/>
+        </w:rPr>
+        <w:t xml:space="preserve"> </w:t>
+      </w:r>
+      <w:r>
+        <w:rPr>
+          <w:rFonts w:ascii="Arial" w:hAnsi="Arial" w:cs="Arial"/>
+          <w:color w:val="FF0000"/>
+        </w:rPr>
+        <w:t>acessíveis</w:t>
+      </w:r>
+      <w:r>
+        <w:rPr>
+          <w:rFonts w:ascii="Arial" w:hAnsi="Arial" w:cs="Arial"/>
+          <w:color w:val="FF0000"/>
+        </w:rPr>
+        <w:t xml:space="preserve"> após haver a devida instalação dos sensores no terreno e liberação de uma chave de acesso;</w:t>
       </w:r>
     </w:p>
     <w:p>
@@ -611,102 +818,106 @@
         <w:jc w:val="both"/>
         <w:rPr>
           <w:rFonts w:ascii="Arial" w:hAnsi="Arial" w:cs="Arial"/>
-          <w:color w:val="FF0000"/>
-        </w:rPr>
-      </w:pPr>
-      <w:r>
-        <w:rPr>
-          <w:rFonts w:ascii="Arial" w:hAnsi="Arial" w:cs="Arial"/>
-          <w:color w:val="FF0000"/>
-        </w:rPr>
-        <w:t xml:space="preserve">Criptografar o </w:t>
-      </w:r>
-      <w:r>
-        <w:rPr>
-          <w:rFonts w:ascii="Arial" w:hAnsi="Arial" w:cs="Arial"/>
-          <w:color w:val="FF0000"/>
-        </w:rPr>
-        <w:t>banco de dados e usar https no site;</w:t>
-      </w:r>
-    </w:p>
-    <w:p>
-      <w:pPr>
-        <w:pStyle w:val="PargrafodaLista"/>
-        <w:jc w:val="both"/>
-        <w:rPr>
-          <w:rFonts w:ascii="Arial" w:hAnsi="Arial" w:cs="Arial"/>
-        </w:rPr>
-      </w:pPr>
+          <w:color w:val="FFC000"/>
+        </w:rPr>
+      </w:pPr>
+      <w:r>
+        <w:rPr>
+          <w:rFonts w:ascii="Arial" w:hAnsi="Arial" w:cs="Arial"/>
+          <w:color w:val="FFC000"/>
+        </w:rPr>
+        <w:t>O site deve comparar os dados registrados com dados pré-definidos (desejáveis, de acordo com pesquisa) e exibi-los</w:t>
+      </w:r>
+      <w:r>
+        <w:rPr>
+          <w:rFonts w:ascii="Arial" w:hAnsi="Arial" w:cs="Arial"/>
+          <w:color w:val="FFC000"/>
+        </w:rPr>
+        <w:t xml:space="preserve"> no gráfico de monitoramento;</w:t>
+      </w:r>
     </w:p>
     <w:p>
       <w:pPr>
         <w:pStyle w:val="PargrafodaLista"/>
         <w:numPr>
           <w:ilvl w:val="0"/>
-          <w:numId w:val="2"/>
+          <w:numId w:val="1"/>
         </w:numPr>
         <w:jc w:val="both"/>
         <w:rPr>
           <w:rFonts w:ascii="Arial" w:hAnsi="Arial" w:cs="Arial"/>
-          <w:b/>
-          <w:bCs/>
-        </w:rPr>
-      </w:pPr>
-      <w:r>
-        <w:rPr>
-          <w:rFonts w:ascii="Arial" w:hAnsi="Arial" w:cs="Arial"/>
-          <w:b/>
-          <w:bCs/>
-        </w:rPr>
-        <w:t>Legenda</w:t>
-      </w:r>
-      <w:r>
-        <w:rPr>
-          <w:rFonts w:ascii="Arial" w:hAnsi="Arial" w:cs="Arial"/>
-          <w:b/>
-          <w:bCs/>
-        </w:rPr>
-        <w:t>:</w:t>
-      </w:r>
-      <w:r>
-        <w:rPr>
-          <w:rFonts w:ascii="Arial" w:hAnsi="Arial" w:cs="Arial"/>
-          <w:b/>
-          <w:bCs/>
-        </w:rPr>
-        <w:t xml:space="preserve"> </w:t>
-      </w:r>
-    </w:p>
-    <w:p>
-      <w:pPr>
-        <w:pStyle w:val="PargrafodaLista"/>
-        <w:jc w:val="both"/>
-        <w:rPr>
-          <w:rFonts w:ascii="Arial" w:hAnsi="Arial" w:cs="Arial"/>
-          <w:sz w:val="24"/>
-          <w:szCs w:val="24"/>
-        </w:rPr>
-      </w:pPr>
+          <w:color w:val="92D050"/>
+        </w:rPr>
+      </w:pPr>
+      <w:r>
+        <w:rPr>
+          <w:rFonts w:ascii="Arial" w:hAnsi="Arial" w:cs="Arial"/>
+          <w:color w:val="92D050"/>
+        </w:rPr>
+        <w:t>A exibição deve ser através de</w:t>
+      </w:r>
+      <w:r>
+        <w:rPr>
+          <w:rFonts w:ascii="Arial" w:hAnsi="Arial" w:cs="Arial"/>
+          <w:color w:val="92D050"/>
+        </w:rPr>
+        <w:t xml:space="preserve"> uma </w:t>
+      </w:r>
+      <w:r>
+        <w:rPr>
+          <w:rFonts w:ascii="Arial" w:hAnsi="Arial" w:cs="Arial"/>
+          <w:color w:val="92D050"/>
+        </w:rPr>
+        <w:t>linha</w:t>
+      </w:r>
+      <w:r>
+        <w:rPr>
+          <w:rFonts w:ascii="Arial" w:hAnsi="Arial" w:cs="Arial"/>
+          <w:color w:val="92D050"/>
+        </w:rPr>
+        <w:t xml:space="preserve"> de cor diferente nos gráficos apresentados.</w:t>
+      </w:r>
     </w:p>
     <w:p>
       <w:pPr>
         <w:pStyle w:val="PargrafodaLista"/>
         <w:numPr>
           <w:ilvl w:val="0"/>
-          <w:numId w:val="2"/>
+          <w:numId w:val="1"/>
         </w:numPr>
         <w:jc w:val="both"/>
         <w:rPr>
           <w:rFonts w:ascii="Arial" w:hAnsi="Arial" w:cs="Arial"/>
-          <w:color w:val="FF0000"/>
-        </w:rPr>
-      </w:pPr>
-      <w:r>
-        <w:rPr>
-          <w:rFonts w:ascii="Arial" w:hAnsi="Arial" w:cs="Arial"/>
-          <w:color w:val="FF0000"/>
-        </w:rPr>
-        <w:t>Essencial</w:t>
+          <w:color w:val="92D050"/>
+        </w:rPr>
+      </w:pPr>
+      <w:r>
+        <w:rPr>
+          <w:rFonts w:ascii="Arial" w:hAnsi="Arial" w:cs="Arial"/>
+          <w:color w:val="92D050"/>
+        </w:rPr>
+        <w:t>Dentro do site, deve haver um</w:t>
+      </w:r>
+      <w:r>
+        <w:rPr>
+          <w:rFonts w:ascii="Arial" w:hAnsi="Arial" w:cs="Arial"/>
+          <w:color w:val="92D050"/>
+        </w:rPr>
+        <w:t>a aba</w:t>
+      </w:r>
+      <w:r>
+        <w:rPr>
+          <w:rFonts w:ascii="Arial" w:hAnsi="Arial" w:cs="Arial"/>
+          <w:color w:val="92D050"/>
+        </w:rPr>
+        <w:t xml:space="preserve"> HOME </w:t>
+      </w:r>
+      <w:r>
+        <w:rPr>
+          <w:rFonts w:ascii="Arial" w:hAnsi="Arial" w:cs="Arial"/>
+          <w:color w:val="92D050"/>
+        </w:rPr>
+        <w:t>com uma breve introdução do potencial econômico e das funções do projeto;</w:t>
       </w:r>
     </w:p>
     <w:p>
@@ -714,20 +925,41 @@
         <w:pStyle w:val="PargrafodaLista"/>
         <w:numPr>
           <w:ilvl w:val="0"/>
-          <w:numId w:val="2"/>
+          <w:numId w:val="1"/>
         </w:numPr>
         <w:jc w:val="both"/>
         <w:rPr>
           <w:rFonts w:ascii="Arial" w:hAnsi="Arial" w:cs="Arial"/>
-          <w:color w:val="4472C4" w:themeColor="accent1"/>
-        </w:rPr>
-      </w:pPr>
-      <w:r>
-        <w:rPr>
-          <w:rFonts w:ascii="Arial" w:hAnsi="Arial" w:cs="Arial"/>
-          <w:color w:val="4472C4" w:themeColor="accent1"/>
-        </w:rPr>
-        <w:t>Importante</w:t>
+          <w:color w:val="FF0000"/>
+        </w:rPr>
+      </w:pPr>
+      <w:r>
+        <w:rPr>
+          <w:rFonts w:ascii="Arial" w:hAnsi="Arial" w:cs="Arial"/>
+          <w:color w:val="FF0000"/>
+        </w:rPr>
+        <w:t>Ainda dentro do site, na área MINHA PLANTAÇÃO, deve haver</w:t>
+      </w:r>
+      <w:r>
+        <w:rPr>
+          <w:rFonts w:ascii="Arial" w:hAnsi="Arial" w:cs="Arial"/>
+          <w:color w:val="FF0000"/>
+        </w:rPr>
+        <w:t xml:space="preserve"> gráficos detalhados acerca de temperatura e umidade</w:t>
+      </w:r>
+      <w:r>
+        <w:rPr>
+          <w:rFonts w:ascii="Arial" w:hAnsi="Arial" w:cs="Arial"/>
+          <w:color w:val="FF0000"/>
+        </w:rPr>
+        <w:t xml:space="preserve"> do ambiente monitorado em tempo real</w:t>
+      </w:r>
+      <w:r>
+        <w:rPr>
+          <w:rFonts w:ascii="Arial" w:hAnsi="Arial" w:cs="Arial"/>
+          <w:color w:val="FF0000"/>
+        </w:rPr>
+        <w:t>;</w:t>
       </w:r>
     </w:p>
     <w:p>
@@ -735,20 +967,177 @@
         <w:pStyle w:val="PargrafodaLista"/>
         <w:numPr>
           <w:ilvl w:val="0"/>
-          <w:numId w:val="2"/>
+          <w:numId w:val="1"/>
         </w:numPr>
         <w:jc w:val="both"/>
         <w:rPr>
           <w:rFonts w:ascii="Arial" w:hAnsi="Arial" w:cs="Arial"/>
-          <w:color w:val="70AD47" w:themeColor="accent6"/>
-        </w:rPr>
-      </w:pPr>
-      <w:r>
-        <w:rPr>
-          <w:rFonts w:ascii="Arial" w:hAnsi="Arial" w:cs="Arial"/>
-          <w:color w:val="70AD47" w:themeColor="accent6"/>
-        </w:rPr>
-        <w:t>Desejável</w:t>
+          <w:color w:val="FFC000"/>
+        </w:rPr>
+      </w:pPr>
+      <w:r>
+        <w:rPr>
+          <w:rFonts w:ascii="Arial" w:hAnsi="Arial" w:cs="Arial"/>
+          <w:color w:val="FFC000"/>
+        </w:rPr>
+        <w:t>Em MINHA PLANTAÇÃO também deve haver</w:t>
+      </w:r>
+      <w:r>
+        <w:rPr>
+          <w:rFonts w:ascii="Arial" w:hAnsi="Arial" w:cs="Arial"/>
+          <w:color w:val="FFC000"/>
+        </w:rPr>
+        <w:t xml:space="preserve"> um histórico dos registros passados desses e um espaço para registro das produções nas safras;</w:t>
+      </w:r>
+    </w:p>
+    <w:p>
+      <w:pPr>
+        <w:pStyle w:val="PargrafodaLista"/>
+        <w:numPr>
+          <w:ilvl w:val="0"/>
+          <w:numId w:val="1"/>
+        </w:numPr>
+        <w:jc w:val="both"/>
+        <w:rPr>
+          <w:rFonts w:ascii="Arial" w:hAnsi="Arial" w:cs="Arial"/>
+          <w:color w:val="92D050"/>
+        </w:rPr>
+      </w:pPr>
+      <w:r>
+        <w:rPr>
+          <w:rFonts w:ascii="Arial" w:hAnsi="Arial" w:cs="Arial"/>
+          <w:color w:val="92D050"/>
+        </w:rPr>
+        <w:t>Fazer um relatório dos dados ambientais semanais</w:t>
+      </w:r>
+      <w:r>
+        <w:rPr>
+          <w:rFonts w:ascii="Arial" w:hAnsi="Arial" w:cs="Arial"/>
+          <w:color w:val="92D050"/>
+        </w:rPr>
+        <w:t>;</w:t>
+      </w:r>
+    </w:p>
+    <w:p>
+      <w:pPr>
+        <w:pStyle w:val="PargrafodaLista"/>
+        <w:numPr>
+          <w:ilvl w:val="0"/>
+          <w:numId w:val="1"/>
+        </w:numPr>
+        <w:jc w:val="both"/>
+        <w:rPr>
+          <w:rFonts w:ascii="Arial" w:hAnsi="Arial" w:cs="Arial"/>
+          <w:color w:val="92D050"/>
+        </w:rPr>
+      </w:pPr>
+      <w:r>
+        <w:rPr>
+          <w:rFonts w:ascii="Arial" w:hAnsi="Arial" w:cs="Arial"/>
+          <w:color w:val="92D050"/>
+        </w:rPr>
+        <w:t>Enviar os relatórios através do e-mail do cliente;</w:t>
+      </w:r>
+    </w:p>
+    <w:p>
+      <w:pPr>
+        <w:pStyle w:val="PargrafodaLista"/>
+        <w:numPr>
+          <w:ilvl w:val="0"/>
+          <w:numId w:val="1"/>
+        </w:numPr>
+        <w:jc w:val="both"/>
+        <w:rPr>
+          <w:rFonts w:ascii="Arial" w:hAnsi="Arial" w:cs="Arial"/>
+          <w:color w:val="FF0000"/>
+        </w:rPr>
+      </w:pPr>
+      <w:r>
+        <w:rPr>
+          <w:rFonts w:ascii="Arial" w:hAnsi="Arial" w:cs="Arial"/>
+          <w:color w:val="FF0000"/>
+        </w:rPr>
+        <w:t xml:space="preserve">Criptografar o </w:t>
+      </w:r>
+      <w:r>
+        <w:rPr>
+          <w:rFonts w:ascii="Arial" w:hAnsi="Arial" w:cs="Arial"/>
+          <w:color w:val="FF0000"/>
+        </w:rPr>
+        <w:t>banco de dados e usar https no site</w:t>
+      </w:r>
+      <w:r>
+        <w:rPr>
+          <w:rFonts w:ascii="Arial" w:hAnsi="Arial" w:cs="Arial"/>
+          <w:color w:val="FF0000"/>
+        </w:rPr>
+        <w:t xml:space="preserve"> a fim de proteger os dados</w:t>
+      </w:r>
+      <w:r>
+        <w:rPr>
+          <w:rFonts w:ascii="Arial" w:hAnsi="Arial" w:cs="Arial"/>
+          <w:color w:val="FF0000"/>
+        </w:rPr>
+        <w:t>.</w:t>
+      </w:r>
+    </w:p>
+    <w:p>
+      <w:pPr>
+        <w:pStyle w:val="PargrafodaLista"/>
+        <w:jc w:val="both"/>
+        <w:rPr>
+          <w:rFonts w:ascii="Arial" w:hAnsi="Arial" w:cs="Arial"/>
+        </w:rPr>
+      </w:pPr>
+    </w:p>
+    <w:p>
+      <w:pPr>
+        <w:pStyle w:val="PargrafodaLista"/>
+        <w:jc w:val="both"/>
+        <w:rPr>
+          <w:rFonts w:ascii="Arial" w:hAnsi="Arial" w:cs="Arial"/>
+        </w:rPr>
+      </w:pPr>
+      <w:r>
+        <w:rPr>
+          <w:rFonts w:ascii="Arial" w:hAnsi="Arial" w:cs="Arial"/>
+          <w:color w:val="FF0000"/>
+        </w:rPr>
+        <w:t>ESSENCIAL</w:t>
+      </w:r>
+    </w:p>
+    <w:p>
+      <w:pPr>
+        <w:pStyle w:val="PargrafodaLista"/>
+        <w:jc w:val="both"/>
+        <w:rPr>
+          <w:rFonts w:ascii="Arial" w:hAnsi="Arial" w:cs="Arial"/>
+          <w:color w:val="FFC000"/>
+        </w:rPr>
+      </w:pPr>
+      <w:r>
+        <w:rPr>
+          <w:rFonts w:ascii="Arial" w:hAnsi="Arial" w:cs="Arial"/>
+          <w:color w:val="FFC000"/>
+        </w:rPr>
+        <w:t>IMPORTANTE</w:t>
+      </w:r>
+    </w:p>
+    <w:p>
+      <w:pPr>
+        <w:pStyle w:val="PargrafodaLista"/>
+        <w:jc w:val="both"/>
+        <w:rPr>
+          <w:rFonts w:ascii="Arial" w:hAnsi="Arial" w:cs="Arial"/>
+          <w:color w:val="92D050"/>
+        </w:rPr>
+      </w:pPr>
+      <w:r>
+        <w:rPr>
+          <w:rFonts w:ascii="Arial" w:hAnsi="Arial" w:cs="Arial"/>
+          <w:color w:val="92D050"/>
+        </w:rPr>
+        <w:t>DESEJÁVEL</w:t>
       </w:r>
     </w:p>
     <w:sectPr>

</xml_diff>